<commit_message>
Changed Mac OS to iOS for one place.
</commit_message>
<xml_diff>
--- a/Resources/Wheat Onboarding.docx
+++ b/Resources/Wheat Onboarding.docx
@@ -191,19 +191,7 @@
         <w:rPr>
           <w:rFonts w:ascii="Calibri" w:eastAsia="Calibri" w:hAnsi="Calibri" w:cs="Calibri"/>
         </w:rPr>
-        <w:t>Appearance</w:t>
-      </w:r>
-      <w:r>
-        <w:rPr>
-          <w:rFonts w:ascii="Calibri" w:eastAsia="Calibri" w:hAnsi="Calibri" w:cs="Calibri"/>
-        </w:rPr>
-        <w:t xml:space="preserve"> &amp; </w:t>
-      </w:r>
-      <w:r>
-        <w:rPr>
-          <w:rFonts w:ascii="Calibri" w:eastAsia="Calibri" w:hAnsi="Calibri" w:cs="Calibri"/>
-        </w:rPr>
-        <w:t>Behavior</w:t>
+        <w:t>Appearance &amp; Behavior</w:t>
       </w:r>
       <w:r>
         <w:rPr>
@@ -417,10 +405,7 @@
         </w:numPr>
       </w:pPr>
       <w:r>
-        <w:t xml:space="preserve">Set JAVA_HOME environment variable; </w:t>
-      </w:r>
-      <w:r>
-        <w:t>Go to Control Panel &gt; System &gt; Advanced System Settings &gt; Environment variables &gt; System Variables section. Add following items in it:</w:t>
+        <w:t>Set JAVA_HOME environment variable; Go to Control Panel &gt; System &gt; Advanced System Settings &gt; Environment variables &gt; System Variables section. Add following items in it:</w:t>
       </w:r>
     </w:p>
     <w:p>
@@ -464,13 +449,7 @@
         </w:numPr>
       </w:pPr>
       <w:r>
-        <w:t xml:space="preserve">Set </w:t>
-      </w:r>
-      <w:r>
-        <w:t>ANDROID</w:t>
-      </w:r>
-      <w:r>
-        <w:t>_HOME environment variable; Go to Control Panel &gt; System &gt; Advanced System Settings &gt; Environment variables &gt; System Variables section. Add following items in it:</w:t>
+        <w:t>Set ANDROID_HOME environment variable; Go to Control Panel &gt; System &gt; Advanced System Settings &gt; Environment variables &gt; System Variables section. Add following items in it:</w:t>
       </w:r>
     </w:p>
     <w:p>
@@ -1656,7 +1635,6 @@
     <w:p>
       <w:pPr>
         <w:pStyle w:val="ListParagraph"/>
-        <w:cnfStyle w:val="101000000000" w:firstRow="1" w:lastRow="0" w:firstColumn="1" w:lastColumn="0" w:oddVBand="0" w:evenVBand="0" w:oddHBand="0" w:evenHBand="0" w:firstRowFirstColumn="0" w:firstRowLastColumn="0" w:lastRowFirstColumn="0" w:lastRowLastColumn="0"/>
         <w:rPr>
           <w:rFonts w:eastAsia="Consolas" w:cstheme="minorHAnsi"/>
           <w:iCs/>
@@ -1685,17 +1663,7 @@
           <w:i/>
           <w:iCs/>
         </w:rPr>
-        <w:t>bash_</w:t>
-      </w:r>
-      <w:bookmarkStart w:id="0" w:name="_GoBack"/>
-      <w:bookmarkEnd w:id="0"/>
-      <w:r>
-        <w:rPr>
-          <w:rFonts w:eastAsia="Consolas" w:cstheme="minorHAnsi"/>
-          <w:i/>
-          <w:iCs/>
-        </w:rPr>
-        <w:t>profile</w:t>
+        <w:t>bash_profile</w:t>
       </w:r>
       <w:proofErr w:type="spellEnd"/>
       <w:r>
@@ -2997,15 +2965,7 @@
                 <w:iCs/>
                 <w:sz w:val="20"/>
               </w:rPr>
-              <w:t xml:space="preserve"> </w:t>
-            </w:r>
-            <w:r>
-              <w:rPr>
-                <w:rFonts w:ascii="Consolas" w:eastAsia="Consolas" w:hAnsi="Consolas" w:cs="Consolas"/>
-                <w:iCs/>
-                <w:sz w:val="20"/>
-              </w:rPr>
-              <w:t xml:space="preserve">   template = "</w:t>
+              <w:t xml:space="preserve">    template = "</w:t>
             </w:r>
             <w:proofErr w:type="spellStart"/>
             <w:r>
@@ -3041,15 +3001,7 @@
                 <w:iCs/>
                 <w:sz w:val="20"/>
               </w:rPr>
-              <w:t xml:space="preserve">   </w:t>
-            </w:r>
-            <w:r>
-              <w:rPr>
-                <w:rFonts w:ascii="Consolas" w:eastAsia="Consolas" w:hAnsi="Consolas" w:cs="Consolas"/>
-                <w:iCs/>
-                <w:sz w:val="20"/>
-              </w:rPr>
-              <w:t>}</w:t>
+              <w:t xml:space="preserve">   }</w:t>
             </w:r>
           </w:p>
           <w:p>
@@ -3674,7 +3626,7 @@
         <w:rPr>
           <w:rFonts w:ascii="Calibri" w:eastAsia="Calibri" w:hAnsi="Calibri" w:cs="Calibri"/>
         </w:rPr>
-        <w:t xml:space="preserve">Mac </w:t>
+        <w:t>i</w:t>
       </w:r>
       <w:r>
         <w:rPr>
@@ -3706,6 +3658,8 @@
         </w:rPr>
         <w:t>-</w:t>
       </w:r>
+      <w:bookmarkStart w:id="0" w:name="_GoBack"/>
+      <w:bookmarkEnd w:id="0"/>
     </w:p>
     <w:p>
       <w:pPr>
@@ -6131,6 +6085,7 @@
     <w:lsdException w:name="HTML Sample" w:semiHidden="1" w:unhideWhenUsed="1"/>
     <w:lsdException w:name="HTML Typewriter" w:semiHidden="1" w:unhideWhenUsed="1"/>
     <w:lsdException w:name="HTML Variable" w:semiHidden="1" w:unhideWhenUsed="1"/>
+    <w:lsdException w:name="Normal Table" w:semiHidden="1" w:unhideWhenUsed="1"/>
     <w:lsdException w:name="annotation subject" w:semiHidden="1" w:unhideWhenUsed="1"/>
     <w:lsdException w:name="No List" w:semiHidden="1" w:unhideWhenUsed="1"/>
     <w:lsdException w:name="Outline List 1" w:semiHidden="1" w:unhideWhenUsed="1"/>
@@ -6175,6 +6130,7 @@
     <w:lsdException w:name="Table Professional" w:semiHidden="1" w:unhideWhenUsed="1"/>
     <w:lsdException w:name="Table Subtle 1" w:semiHidden="1" w:unhideWhenUsed="1"/>
     <w:lsdException w:name="Table Subtle 2" w:semiHidden="1" w:unhideWhenUsed="1"/>
+    <w:lsdException w:name="Table Web 1" w:semiHidden="1" w:unhideWhenUsed="1"/>
     <w:lsdException w:name="Table Web 2" w:semiHidden="1" w:unhideWhenUsed="1"/>
     <w:lsdException w:name="Table Web 3" w:semiHidden="1" w:unhideWhenUsed="1"/>
     <w:lsdException w:name="Balloon Text" w:semiHidden="1" w:unhideWhenUsed="1"/>

</xml_diff>